<commit_message>
modified and added to Sevilleta output document
</commit_message>
<xml_diff>
--- a/workflows-and-analysis/SEV_combined_output.docx
+++ b/workflows-and-analysis/SEV_combined_output.docx
@@ -3,12 +3,31 @@
 <w:document xmlns:wpc="http://schemas.microsoft.com/office/word/2010/wordprocessingCanvas" xmlns:mc="http://schemas.openxmlformats.org/markup-compatibility/2006" xmlns:o="urn:schemas-microsoft-com:office:office" xmlns:r="http://schemas.openxmlformats.org/officeDocument/2006/relationships" xmlns:m="http://schemas.openxmlformats.org/officeDocument/2006/math" xmlns:v="urn:schemas-microsoft-com:vml" xmlns:wp14="http://schemas.microsoft.com/office/word/2010/wordprocessingDrawing" xmlns:wp="http://schemas.openxmlformats.org/drawingml/2006/wordprocessingDrawing" xmlns:w10="urn:schemas-microsoft-com:office:word" xmlns:w="http://schemas.openxmlformats.org/wordprocessingml/2006/main" xmlns:w14="http://schemas.microsoft.com/office/word/2010/wordml" xmlns:wpg="http://schemas.microsoft.com/office/word/2010/wordprocessingGroup" xmlns:wpi="http://schemas.microsoft.com/office/word/2010/wordprocessingInk" xmlns:wne="http://schemas.microsoft.com/office/word/2006/wordml" xmlns:wps="http://schemas.microsoft.com/office/word/2010/wordprocessingShape" mc:Ignorable="w14 wp14">
   <w:body>
     <w:p>
-      <w:r>
-        <w:rPr>
+      <w:pPr>
+        <w:rPr>
+          <w:b/>
           <w:noProof/>
+          <w:sz w:val="32"/>
+          <w:szCs w:val="32"/>
+        </w:rPr>
+      </w:pPr>
+      <w:r>
+        <w:rPr>
+          <w:b/>
+          <w:noProof/>
+          <w:sz w:val="32"/>
+          <w:szCs w:val="32"/>
+        </w:rPr>
+        <w:t>Richness</w:t>
+      </w:r>
+    </w:p>
+    <w:p>
+      <w:r>
+        <w:rPr>
+          <w:noProof/>
         </w:rPr>
         <w:drawing>
-          <wp:inline distT="0" distB="0" distL="0" distR="0" wp14:anchorId="5072B453" wp14:editId="04EDE83E">
+          <wp:inline distT="0" distB="0" distL="0" distR="0" wp14:anchorId="0DE6A893" wp14:editId="64DDC2A7">
             <wp:extent cx="5943600" cy="3745865"/>
             <wp:effectExtent l="0" t="0" r="0" b="6985"/>
             <wp:docPr id="1" name="Picture 1"/>
@@ -44,14 +63,85 @@
         </w:drawing>
       </w:r>
     </w:p>
-    <w:p/>
+    <w:p>
+      <w:pPr>
+        <w:rPr>
+          <w:b/>
+          <w:sz w:val="32"/>
+          <w:szCs w:val="32"/>
+        </w:rPr>
+      </w:pPr>
+    </w:p>
+    <w:p>
+      <w:pPr>
+        <w:rPr>
+          <w:b/>
+          <w:sz w:val="32"/>
+          <w:szCs w:val="32"/>
+        </w:rPr>
+      </w:pPr>
+    </w:p>
+    <w:p>
+      <w:pPr>
+        <w:rPr>
+          <w:b/>
+          <w:sz w:val="32"/>
+          <w:szCs w:val="32"/>
+        </w:rPr>
+      </w:pPr>
+    </w:p>
+    <w:p>
+      <w:pPr>
+        <w:rPr>
+          <w:b/>
+          <w:sz w:val="32"/>
+          <w:szCs w:val="32"/>
+        </w:rPr>
+      </w:pPr>
+    </w:p>
+    <w:p>
+      <w:pPr>
+        <w:rPr>
+          <w:b/>
+          <w:sz w:val="32"/>
+          <w:szCs w:val="32"/>
+        </w:rPr>
+      </w:pPr>
+    </w:p>
+    <w:p>
+      <w:pPr>
+        <w:rPr>
+          <w:b/>
+          <w:sz w:val="32"/>
+          <w:szCs w:val="32"/>
+        </w:rPr>
+      </w:pPr>
+    </w:p>
+    <w:p>
+      <w:pPr>
+        <w:rPr>
+          <w:b/>
+          <w:sz w:val="32"/>
+          <w:szCs w:val="32"/>
+        </w:rPr>
+      </w:pPr>
+      <w:r>
+        <w:rPr>
+          <w:b/>
+          <w:sz w:val="32"/>
+          <w:szCs w:val="32"/>
+        </w:rPr>
+        <w:lastRenderedPageBreak/>
+        <w:t>Abundance</w:t>
+      </w:r>
+    </w:p>
     <w:p>
       <w:r>
         <w:rPr>
           <w:noProof/>
         </w:rPr>
         <w:drawing>
-          <wp:inline distT="0" distB="0" distL="0" distR="0" wp14:anchorId="63C7DEDD" wp14:editId="08E6B495">
+          <wp:inline distT="0" distB="0" distL="0" distR="0" wp14:anchorId="2A8163CD" wp14:editId="40DE6EDD">
             <wp:extent cx="5943600" cy="3745865"/>
             <wp:effectExtent l="0" t="0" r="0" b="6985"/>
             <wp:docPr id="2" name="Picture 2"/>
@@ -94,7 +184,7 @@
         </w:rPr>
         <w:lastRenderedPageBreak/>
         <w:drawing>
-          <wp:inline distT="0" distB="0" distL="0" distR="0" wp14:anchorId="327F3B61" wp14:editId="6720EC7B">
+          <wp:inline distT="0" distB="0" distL="0" distR="0" wp14:anchorId="304FE163" wp14:editId="03866949">
             <wp:extent cx="5943600" cy="3745865"/>
             <wp:effectExtent l="0" t="0" r="0" b="6985"/>
             <wp:docPr id="3" name="Picture 3"/>
@@ -129,12 +219,666 @@
           </wp:inline>
         </w:drawing>
       </w:r>
+    </w:p>
+    <w:p>
+      <w:pPr>
+        <w:rPr>
+          <w:b/>
+          <w:sz w:val="32"/>
+          <w:szCs w:val="32"/>
+        </w:rPr>
+      </w:pPr>
+    </w:p>
+    <w:p>
+      <w:pPr>
+        <w:rPr>
+          <w:b/>
+          <w:sz w:val="32"/>
+          <w:szCs w:val="32"/>
+        </w:rPr>
+      </w:pPr>
+    </w:p>
+    <w:p>
+      <w:pPr>
+        <w:rPr>
+          <w:b/>
+          <w:sz w:val="32"/>
+          <w:szCs w:val="32"/>
+        </w:rPr>
+      </w:pPr>
+    </w:p>
+    <w:p>
+      <w:pPr>
+        <w:rPr>
+          <w:b/>
+          <w:sz w:val="32"/>
+          <w:szCs w:val="32"/>
+        </w:rPr>
+      </w:pPr>
+    </w:p>
+    <w:p>
+      <w:pPr>
+        <w:rPr>
+          <w:b/>
+          <w:sz w:val="32"/>
+          <w:szCs w:val="32"/>
+        </w:rPr>
+      </w:pPr>
+    </w:p>
+    <w:p>
+      <w:pPr>
+        <w:rPr>
+          <w:b/>
+          <w:sz w:val="32"/>
+          <w:szCs w:val="32"/>
+        </w:rPr>
+      </w:pPr>
+    </w:p>
+    <w:p>
+      <w:pPr>
+        <w:rPr>
+          <w:b/>
+          <w:sz w:val="32"/>
+          <w:szCs w:val="32"/>
+        </w:rPr>
+      </w:pPr>
+    </w:p>
+    <w:p>
+      <w:pPr>
+        <w:rPr>
+          <w:b/>
+          <w:sz w:val="32"/>
+          <w:szCs w:val="32"/>
+        </w:rPr>
+      </w:pPr>
+      <w:r>
+        <w:rPr>
+          <w:b/>
+          <w:sz w:val="32"/>
+          <w:szCs w:val="32"/>
+        </w:rPr>
+        <w:lastRenderedPageBreak/>
+        <w:t>Time-lag Analysis</w:t>
+      </w:r>
+    </w:p>
+    <w:p>
+      <w:pPr>
+        <w:rPr>
+          <w:sz w:val="32"/>
+          <w:szCs w:val="32"/>
+        </w:rPr>
+      </w:pPr>
+      <w:r>
+        <w:rPr>
+          <w:sz w:val="32"/>
+          <w:szCs w:val="32"/>
+        </w:rPr>
+        <w:t>Vegetation</w:t>
+      </w:r>
+    </w:p>
+    <w:p>
+      <w:pPr>
+        <w:rPr>
+          <w:sz w:val="32"/>
+          <w:szCs w:val="32"/>
+        </w:rPr>
+      </w:pPr>
+      <w:r>
+        <w:rPr>
+          <w:noProof/>
+        </w:rPr>
+        <w:drawing>
+          <wp:inline distT="0" distB="0" distL="0" distR="0" wp14:anchorId="5681D296" wp14:editId="4D789FC1">
+            <wp:extent cx="4261823" cy="3419475"/>
+            <wp:effectExtent l="0" t="0" r="5715" b="0"/>
+            <wp:docPr id="5" name="Picture 5"/>
+            <wp:cNvGraphicFramePr>
+              <a:graphicFrameLocks xmlns:a="http://schemas.openxmlformats.org/drawingml/2006/main" noChangeAspect="1"/>
+            </wp:cNvGraphicFramePr>
+            <a:graphic xmlns:a="http://schemas.openxmlformats.org/drawingml/2006/main">
+              <a:graphicData uri="http://schemas.openxmlformats.org/drawingml/2006/picture">
+                <pic:pic xmlns:pic="http://schemas.openxmlformats.org/drawingml/2006/picture">
+                  <pic:nvPicPr>
+                    <pic:cNvPr id="0" name=""/>
+                    <pic:cNvPicPr/>
+                  </pic:nvPicPr>
+                  <pic:blipFill>
+                    <a:blip r:embed="rId8"/>
+                    <a:stretch>
+                      <a:fillRect/>
+                    </a:stretch>
+                  </pic:blipFill>
+                  <pic:spPr>
+                    <a:xfrm>
+                      <a:off x="0" y="0"/>
+                      <a:ext cx="4267351" cy="3423910"/>
+                    </a:xfrm>
+                    <a:prstGeom prst="rect">
+                      <a:avLst/>
+                    </a:prstGeom>
+                  </pic:spPr>
+                </pic:pic>
+              </a:graphicData>
+            </a:graphic>
+          </wp:inline>
+        </w:drawing>
+      </w:r>
+    </w:p>
+    <w:p>
+      <w:pPr>
+        <w:spacing w:after="0" w:line="240" w:lineRule="auto"/>
+      </w:pPr>
+      <w:r>
+        <w:t xml:space="preserve">y = 30.96x + 816.09 </w:t>
+      </w:r>
+    </w:p>
+    <w:p>
+      <w:pPr>
+        <w:spacing w:after="0" w:line="240" w:lineRule="auto"/>
+      </w:pPr>
+      <w:r>
+        <w:t>P-value = 4.202e-09</w:t>
+      </w:r>
+    </w:p>
+    <w:p/>
+    <w:p>
+      <w:pPr>
+        <w:rPr>
+          <w:sz w:val="32"/>
+          <w:szCs w:val="32"/>
+        </w:rPr>
+      </w:pPr>
+    </w:p>
+    <w:p>
+      <w:pPr>
+        <w:rPr>
+          <w:sz w:val="32"/>
+          <w:szCs w:val="32"/>
+        </w:rPr>
+      </w:pPr>
+    </w:p>
+    <w:p>
+      <w:pPr>
+        <w:rPr>
+          <w:sz w:val="32"/>
+          <w:szCs w:val="32"/>
+        </w:rPr>
+      </w:pPr>
+    </w:p>
+    <w:p>
+      <w:pPr>
+        <w:rPr>
+          <w:sz w:val="32"/>
+          <w:szCs w:val="32"/>
+        </w:rPr>
+      </w:pPr>
+    </w:p>
+    <w:p>
+      <w:pPr>
+        <w:rPr>
+          <w:sz w:val="32"/>
+          <w:szCs w:val="32"/>
+        </w:rPr>
+      </w:pPr>
+      <w:r>
+        <w:rPr>
+          <w:sz w:val="32"/>
+          <w:szCs w:val="32"/>
+        </w:rPr>
+        <w:lastRenderedPageBreak/>
+        <w:t>Grasshopper and Small mammal</w:t>
+      </w:r>
+    </w:p>
+    <w:p>
+      <w:r>
+        <w:rPr>
+          <w:noProof/>
+        </w:rPr>
+        <w:drawing>
+          <wp:inline distT="0" distB="0" distL="0" distR="0" wp14:anchorId="27959218" wp14:editId="30127A89">
+            <wp:extent cx="6998840" cy="4514850"/>
+            <wp:effectExtent l="0" t="0" r="0" b="0"/>
+            <wp:docPr id="8" name="Picture 8"/>
+            <wp:cNvGraphicFramePr>
+              <a:graphicFrameLocks xmlns:a="http://schemas.openxmlformats.org/drawingml/2006/main" noChangeAspect="1"/>
+            </wp:cNvGraphicFramePr>
+            <a:graphic xmlns:a="http://schemas.openxmlformats.org/drawingml/2006/main">
+              <a:graphicData uri="http://schemas.openxmlformats.org/drawingml/2006/picture">
+                <pic:pic xmlns:pic="http://schemas.openxmlformats.org/drawingml/2006/picture">
+                  <pic:nvPicPr>
+                    <pic:cNvPr id="0" name=""/>
+                    <pic:cNvPicPr/>
+                  </pic:nvPicPr>
+                  <pic:blipFill>
+                    <a:blip r:embed="rId9"/>
+                    <a:stretch>
+                      <a:fillRect/>
+                    </a:stretch>
+                  </pic:blipFill>
+                  <pic:spPr>
+                    <a:xfrm>
+                      <a:off x="0" y="0"/>
+                      <a:ext cx="6998840" cy="4514850"/>
+                    </a:xfrm>
+                    <a:prstGeom prst="rect">
+                      <a:avLst/>
+                    </a:prstGeom>
+                  </pic:spPr>
+                </pic:pic>
+              </a:graphicData>
+            </a:graphic>
+          </wp:inline>
+        </w:drawing>
+      </w:r>
+    </w:p>
+    <w:p>
+      <w:pPr>
+        <w:rPr>
+          <w:sz w:val="32"/>
+          <w:szCs w:val="32"/>
+        </w:rPr>
+      </w:pPr>
+    </w:p>
+    <w:p>
+      <w:pPr>
+        <w:rPr>
+          <w:b/>
+          <w:sz w:val="32"/>
+          <w:szCs w:val="32"/>
+        </w:rPr>
+      </w:pPr>
+    </w:p>
+    <w:p>
+      <w:pPr>
+        <w:rPr>
+          <w:b/>
+          <w:sz w:val="32"/>
+          <w:szCs w:val="32"/>
+        </w:rPr>
+      </w:pPr>
+    </w:p>
+    <w:p>
+      <w:pPr>
+        <w:rPr>
+          <w:b/>
+          <w:sz w:val="32"/>
+          <w:szCs w:val="32"/>
+        </w:rPr>
+      </w:pPr>
+    </w:p>
+    <w:p>
+      <w:pPr>
+        <w:rPr>
+          <w:b/>
+          <w:sz w:val="32"/>
+          <w:szCs w:val="32"/>
+        </w:rPr>
+      </w:pPr>
+      <w:r>
+        <w:rPr>
+          <w:b/>
+          <w:sz w:val="32"/>
+          <w:szCs w:val="32"/>
+        </w:rPr>
+        <w:lastRenderedPageBreak/>
+        <w:t>Rank Clocks</w:t>
+      </w:r>
+    </w:p>
+    <w:p>
+      <w:pPr>
+        <w:rPr>
+          <w:sz w:val="32"/>
+          <w:szCs w:val="32"/>
+        </w:rPr>
+      </w:pPr>
+      <w:r>
+        <w:rPr>
+          <w:sz w:val="32"/>
+          <w:szCs w:val="32"/>
+        </w:rPr>
+        <w:t>Vegetation</w:t>
+      </w:r>
+    </w:p>
+    <w:p>
+      <w:pPr>
+        <w:rPr>
+          <w:sz w:val="32"/>
+          <w:szCs w:val="32"/>
+        </w:rPr>
+      </w:pPr>
+      <w:r>
+        <w:rPr>
+          <w:noProof/>
+        </w:rPr>
+        <w:drawing>
+          <wp:inline distT="0" distB="0" distL="0" distR="0" wp14:anchorId="4FF3AF1D" wp14:editId="5291C11A">
+            <wp:extent cx="5943600" cy="4768850"/>
+            <wp:effectExtent l="0" t="0" r="0" b="0"/>
+            <wp:docPr id="6" name="Picture 6"/>
+            <wp:cNvGraphicFramePr>
+              <a:graphicFrameLocks xmlns:a="http://schemas.openxmlformats.org/drawingml/2006/main" noChangeAspect="1"/>
+            </wp:cNvGraphicFramePr>
+            <a:graphic xmlns:a="http://schemas.openxmlformats.org/drawingml/2006/main">
+              <a:graphicData uri="http://schemas.openxmlformats.org/drawingml/2006/picture">
+                <pic:pic xmlns:pic="http://schemas.openxmlformats.org/drawingml/2006/picture">
+                  <pic:nvPicPr>
+                    <pic:cNvPr id="0" name=""/>
+                    <pic:cNvPicPr/>
+                  </pic:nvPicPr>
+                  <pic:blipFill>
+                    <a:blip r:embed="rId10"/>
+                    <a:stretch>
+                      <a:fillRect/>
+                    </a:stretch>
+                  </pic:blipFill>
+                  <pic:spPr>
+                    <a:xfrm>
+                      <a:off x="0" y="0"/>
+                      <a:ext cx="5943600" cy="4768850"/>
+                    </a:xfrm>
+                    <a:prstGeom prst="rect">
+                      <a:avLst/>
+                    </a:prstGeom>
+                  </pic:spPr>
+                </pic:pic>
+              </a:graphicData>
+            </a:graphic>
+          </wp:inline>
+        </w:drawing>
+      </w:r>
+    </w:p>
+    <w:p>
+      <w:pPr>
+        <w:rPr>
+          <w:sz w:val="32"/>
+          <w:szCs w:val="32"/>
+        </w:rPr>
+      </w:pPr>
+    </w:p>
+    <w:p>
+      <w:pPr>
+        <w:rPr>
+          <w:sz w:val="32"/>
+          <w:szCs w:val="32"/>
+        </w:rPr>
+      </w:pPr>
+    </w:p>
+    <w:p>
+      <w:pPr>
+        <w:rPr>
+          <w:sz w:val="32"/>
+          <w:szCs w:val="32"/>
+        </w:rPr>
+      </w:pPr>
+    </w:p>
+    <w:p>
+      <w:pPr>
+        <w:rPr>
+          <w:sz w:val="32"/>
+          <w:szCs w:val="32"/>
+        </w:rPr>
+      </w:pPr>
+      <w:r>
+        <w:rPr>
+          <w:sz w:val="32"/>
+          <w:szCs w:val="32"/>
+        </w:rPr>
+        <w:lastRenderedPageBreak/>
+        <w:t>Grasshopper</w:t>
+      </w:r>
+    </w:p>
+    <w:p>
+      <w:pPr>
+        <w:rPr>
+          <w:sz w:val="32"/>
+          <w:szCs w:val="32"/>
+        </w:rPr>
+      </w:pPr>
+      <w:r>
+        <w:rPr>
+          <w:noProof/>
+        </w:rPr>
+        <w:drawing>
+          <wp:inline distT="0" distB="0" distL="0" distR="0" wp14:anchorId="3CA9ECEB" wp14:editId="5DF2D17B">
+            <wp:extent cx="4423834" cy="3981450"/>
+            <wp:effectExtent l="0" t="0" r="0" b="0"/>
+            <wp:docPr id="9" name="Picture 9"/>
+            <wp:cNvGraphicFramePr>
+              <a:graphicFrameLocks xmlns:a="http://schemas.openxmlformats.org/drawingml/2006/main" noChangeAspect="1"/>
+            </wp:cNvGraphicFramePr>
+            <a:graphic xmlns:a="http://schemas.openxmlformats.org/drawingml/2006/main">
+              <a:graphicData uri="http://schemas.openxmlformats.org/drawingml/2006/picture">
+                <pic:pic xmlns:pic="http://schemas.openxmlformats.org/drawingml/2006/picture">
+                  <pic:nvPicPr>
+                    <pic:cNvPr id="0" name=""/>
+                    <pic:cNvPicPr/>
+                  </pic:nvPicPr>
+                  <pic:blipFill>
+                    <a:blip r:embed="rId11"/>
+                    <a:stretch>
+                      <a:fillRect/>
+                    </a:stretch>
+                  </pic:blipFill>
+                  <pic:spPr>
+                    <a:xfrm>
+                      <a:off x="0" y="0"/>
+                      <a:ext cx="4449322" cy="4004389"/>
+                    </a:xfrm>
+                    <a:prstGeom prst="rect">
+                      <a:avLst/>
+                    </a:prstGeom>
+                  </pic:spPr>
+                </pic:pic>
+              </a:graphicData>
+            </a:graphic>
+          </wp:inline>
+        </w:drawing>
+      </w:r>
+      <w:r>
+        <w:rPr>
+          <w:noProof/>
+        </w:rPr>
+        <w:drawing>
+          <wp:inline distT="0" distB="0" distL="0" distR="0" wp14:anchorId="475B3AEB" wp14:editId="11F01E0B">
+            <wp:extent cx="4495800" cy="4046219"/>
+            <wp:effectExtent l="0" t="0" r="0" b="0"/>
+            <wp:docPr id="7" name="Picture 7"/>
+            <wp:cNvGraphicFramePr>
+              <a:graphicFrameLocks xmlns:a="http://schemas.openxmlformats.org/drawingml/2006/main" noChangeAspect="1"/>
+            </wp:cNvGraphicFramePr>
+            <a:graphic xmlns:a="http://schemas.openxmlformats.org/drawingml/2006/main">
+              <a:graphicData uri="http://schemas.openxmlformats.org/drawingml/2006/picture">
+                <pic:pic xmlns:pic="http://schemas.openxmlformats.org/drawingml/2006/picture">
+                  <pic:nvPicPr>
+                    <pic:cNvPr id="0" name=""/>
+                    <pic:cNvPicPr/>
+                  </pic:nvPicPr>
+                  <pic:blipFill>
+                    <a:blip r:embed="rId12"/>
+                    <a:stretch>
+                      <a:fillRect/>
+                    </a:stretch>
+                  </pic:blipFill>
+                  <pic:spPr>
+                    <a:xfrm>
+                      <a:off x="0" y="0"/>
+                      <a:ext cx="4506407" cy="4055765"/>
+                    </a:xfrm>
+                    <a:prstGeom prst="rect">
+                      <a:avLst/>
+                    </a:prstGeom>
+                  </pic:spPr>
+                </pic:pic>
+              </a:graphicData>
+            </a:graphic>
+          </wp:inline>
+        </w:drawing>
+      </w:r>
+    </w:p>
+    <w:p>
+      <w:pPr>
+        <w:rPr>
+          <w:sz w:val="32"/>
+          <w:szCs w:val="32"/>
+        </w:rPr>
+      </w:pPr>
+    </w:p>
+    <w:p>
+      <w:pPr>
+        <w:rPr>
+          <w:sz w:val="32"/>
+          <w:szCs w:val="32"/>
+        </w:rPr>
+      </w:pPr>
+    </w:p>
+    <w:p>
+      <w:pPr>
+        <w:rPr>
+          <w:sz w:val="32"/>
+          <w:szCs w:val="32"/>
+        </w:rPr>
+      </w:pPr>
+    </w:p>
+    <w:p>
+      <w:pPr>
+        <w:rPr>
+          <w:sz w:val="32"/>
+          <w:szCs w:val="32"/>
+        </w:rPr>
+      </w:pPr>
+    </w:p>
+    <w:p>
+      <w:pPr>
+        <w:rPr>
+          <w:sz w:val="32"/>
+          <w:szCs w:val="32"/>
+        </w:rPr>
+      </w:pPr>
+    </w:p>
+    <w:p>
+      <w:pPr>
+        <w:rPr>
+          <w:sz w:val="32"/>
+          <w:szCs w:val="32"/>
+        </w:rPr>
+      </w:pPr>
+      <w:r>
+        <w:rPr>
+          <w:sz w:val="32"/>
+          <w:szCs w:val="32"/>
+        </w:rPr>
+        <w:lastRenderedPageBreak/>
+        <w:t>Small mammal</w:t>
+      </w:r>
+    </w:p>
+    <w:p>
+      <w:pPr>
+        <w:rPr>
+          <w:sz w:val="32"/>
+          <w:szCs w:val="32"/>
+        </w:rPr>
+      </w:pPr>
+      <w:r>
+        <w:rPr>
+          <w:noProof/>
+        </w:rPr>
+        <w:drawing>
+          <wp:inline distT="0" distB="0" distL="0" distR="0" wp14:anchorId="4E29FC5E" wp14:editId="3BC38EF2">
+            <wp:extent cx="4495800" cy="4198963"/>
+            <wp:effectExtent l="0" t="0" r="0" b="0"/>
+            <wp:docPr id="10" name="Picture 10"/>
+            <wp:cNvGraphicFramePr>
+              <a:graphicFrameLocks xmlns:a="http://schemas.openxmlformats.org/drawingml/2006/main" noChangeAspect="1"/>
+            </wp:cNvGraphicFramePr>
+            <a:graphic xmlns:a="http://schemas.openxmlformats.org/drawingml/2006/main">
+              <a:graphicData uri="http://schemas.openxmlformats.org/drawingml/2006/picture">
+                <pic:pic xmlns:pic="http://schemas.openxmlformats.org/drawingml/2006/picture">
+                  <pic:nvPicPr>
+                    <pic:cNvPr id="0" name=""/>
+                    <pic:cNvPicPr/>
+                  </pic:nvPicPr>
+                  <pic:blipFill>
+                    <a:blip r:embed="rId13"/>
+                    <a:stretch>
+                      <a:fillRect/>
+                    </a:stretch>
+                  </pic:blipFill>
+                  <pic:spPr>
+                    <a:xfrm>
+                      <a:off x="0" y="0"/>
+                      <a:ext cx="4504181" cy="4206790"/>
+                    </a:xfrm>
+                    <a:prstGeom prst="rect">
+                      <a:avLst/>
+                    </a:prstGeom>
+                  </pic:spPr>
+                </pic:pic>
+              </a:graphicData>
+            </a:graphic>
+          </wp:inline>
+        </w:drawing>
+      </w:r>
+      <w:r>
+        <w:rPr>
+          <w:sz w:val="32"/>
+          <w:szCs w:val="32"/>
+        </w:rPr>
+        <w:t xml:space="preserve"> </w:t>
+      </w:r>
+      <w:r>
+        <w:rPr>
+          <w:noProof/>
+        </w:rPr>
+        <w:drawing>
+          <wp:inline distT="0" distB="0" distL="0" distR="0" wp14:anchorId="5069C08D" wp14:editId="040CB752">
+            <wp:extent cx="4503207" cy="4205880"/>
+            <wp:effectExtent l="0" t="0" r="0" b="4445"/>
+            <wp:docPr id="11" name="Picture 11"/>
+            <wp:cNvGraphicFramePr>
+              <a:graphicFrameLocks xmlns:a="http://schemas.openxmlformats.org/drawingml/2006/main" noChangeAspect="1"/>
+            </wp:cNvGraphicFramePr>
+            <a:graphic xmlns:a="http://schemas.openxmlformats.org/drawingml/2006/main">
+              <a:graphicData uri="http://schemas.openxmlformats.org/drawingml/2006/picture">
+                <pic:pic xmlns:pic="http://schemas.openxmlformats.org/drawingml/2006/picture">
+                  <pic:nvPicPr>
+                    <pic:cNvPr id="0" name=""/>
+                    <pic:cNvPicPr/>
+                  </pic:nvPicPr>
+                  <pic:blipFill>
+                    <a:blip r:embed="rId14"/>
+                    <a:stretch>
+                      <a:fillRect/>
+                    </a:stretch>
+                  </pic:blipFill>
+                  <pic:spPr>
+                    <a:xfrm>
+                      <a:off x="0" y="0"/>
+                      <a:ext cx="4508461" cy="4210787"/>
+                    </a:xfrm>
+                    <a:prstGeom prst="rect">
+                      <a:avLst/>
+                    </a:prstGeom>
+                  </pic:spPr>
+                </pic:pic>
+              </a:graphicData>
+            </a:graphic>
+          </wp:inline>
+        </w:drawing>
+      </w:r>
       <w:bookmarkStart w:id="0" w:name="_GoBack"/>
       <w:bookmarkEnd w:id="0"/>
     </w:p>
+    <w:p>
+      <w:pPr>
+        <w:rPr>
+          <w:sz w:val="32"/>
+          <w:szCs w:val="32"/>
+        </w:rPr>
+      </w:pPr>
+    </w:p>
     <w:sectPr>
-      <w:pgSz w:w="12240" w:h="15840"/>
-      <w:pgMar w:top="1440" w:right="1440" w:bottom="1440" w:left="1440" w:header="720" w:footer="720" w:gutter="0"/>
+      <w:pgSz w:w="15840" w:h="12240" w:orient="landscape"/>
+      <w:pgMar w:top="720" w:right="720" w:bottom="720" w:left="720" w:header="720" w:footer="720" w:gutter="0"/>
       <w:cols w:space="720"/>
       <w:docGrid w:linePitch="360"/>
     </w:sectPr>

</xml_diff>